<commit_message>
added rawgithack link to supp mat
</commit_message>
<xml_diff>
--- a/doc/Evolution_Letters/submission/doc/Supplementary_Material.docx
+++ b/doc/Evolution_Letters/submission/doc/Supplementary_Material.docx
@@ -1003,7 +1003,7 @@
           </mc:Choice>
           <mc:Fallback>
             <w:pict>
-              <v:group w14:anchorId="31E67AB9" id="Group 23" o:spid="_x0000_s1026" style="position:absolute;margin-left:0;margin-top:0;width:453.55pt;height:340.15pt;z-index:251664384;mso-position-horizontal:center;mso-position-horizontal-relative:margin;mso-position-vertical:top;mso-position-vertical-relative:margin;mso-width-relative:margin" coordorigin="-1864" coordsize="61427,43199" o:gfxdata="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">
+              <v:group w14:anchorId="2C5EDC6A" id="Group 23" o:spid="_x0000_s1026" style="position:absolute;margin-left:0;margin-top:0;width:453.55pt;height:340.15pt;z-index:251664384;mso-position-horizontal:center;mso-position-horizontal-relative:margin;mso-position-vertical:top;mso-position-vertical-relative:margin;mso-width-relative:margin" coordorigin="-1864" coordsize="61427,43199" o:gfxdata="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">
                 <v:shapetype id="_x0000_t75" coordsize="21600,21600" o:spt="75" o:preferrelative="t" path="m@4@5l@4@11@9@11@9@5xe" filled="f" stroked="f">
                   <v:stroke joinstyle="miter"/>
                   <v:formulas>
@@ -1665,7 +1665,39 @@
           <w:rFonts w:ascii="Times New Roman" w:hAnsi="Times New Roman" w:cs="Times New Roman"/>
           <w:lang w:val="en-GB"/>
         </w:rPr>
-        <w:t xml:space="preserve">Visualization of the effect of uncertainty in the age estimate provided by BaSTA on age-dependent trends in egg volume (top row) and lay date (bottom row) dynamics. Black trends show the model predictions for the 1000 bootstraps of the BaSTA age estimate posteriors (see </w:t>
+        <w:t xml:space="preserve">Visualization of the effect of uncertainty in the age estimate provided by </w:t>
+      </w:r>
+      <w:proofErr w:type="spellStart"/>
+      <w:r>
+        <w:rPr>
+          <w:rFonts w:ascii="Times New Roman" w:hAnsi="Times New Roman" w:cs="Times New Roman"/>
+          <w:lang w:val="en-GB"/>
+        </w:rPr>
+        <w:t>BaSTA</w:t>
+      </w:r>
+      <w:proofErr w:type="spellEnd"/>
+      <w:r>
+        <w:rPr>
+          <w:rFonts w:ascii="Times New Roman" w:hAnsi="Times New Roman" w:cs="Times New Roman"/>
+          <w:lang w:val="en-GB"/>
+        </w:rPr>
+        <w:t xml:space="preserve"> on age-dependent trends in egg volume (top row) and lay date (bottom row) dynamics. Black trends show the model predictions for the 1000 bootstraps of the </w:t>
+      </w:r>
+      <w:proofErr w:type="spellStart"/>
+      <w:r>
+        <w:rPr>
+          <w:rFonts w:ascii="Times New Roman" w:hAnsi="Times New Roman" w:cs="Times New Roman"/>
+          <w:lang w:val="en-GB"/>
+        </w:rPr>
+        <w:t>BaSTA</w:t>
+      </w:r>
+      <w:proofErr w:type="spellEnd"/>
+      <w:r>
+        <w:rPr>
+          <w:rFonts w:ascii="Times New Roman" w:hAnsi="Times New Roman" w:cs="Times New Roman"/>
+          <w:lang w:val="en-GB"/>
+        </w:rPr>
+        <w:t xml:space="preserve"> age estimate posteriors (see </w:t>
       </w:r>
       <w:r>
         <w:rPr>
@@ -1697,7 +1729,55 @@
           <w:rFonts w:ascii="Times New Roman" w:hAnsi="Times New Roman" w:cs="Times New Roman"/>
           <w:lang w:val="en-GB"/>
         </w:rPr>
-        <w:t>Panels A and D show the within-individual trends of the ‘age-deviation’ score – as expected, these measures are not impacted by uncertainty in the BaSTA age estimate because they are centered for each individual (i.e., the absolute age is irrelevant). Panels B and E show the between-individual trend of the ‘age at first breeding’ (i.e., selective appearance), and panels C and F show the between-individual trend of the ‘age at last breeding’ (i.e., selective disappearance). Yellow trends and grey ribbons visualize the 95% CI of the model predictions when using the mean age estimate provided by BaSTA (i.e., the effect sizes of the ‘egg volume’ and ‘lay date’ models shown in Fig. 3).</w:t>
+        <w:t xml:space="preserve">Panels A and D show the within-individual trends of the ‘age-deviation’ score – as expected, these measures are not impacted by uncertainty in the </w:t>
+      </w:r>
+      <w:proofErr w:type="spellStart"/>
+      <w:r>
+        <w:rPr>
+          <w:rFonts w:ascii="Times New Roman" w:hAnsi="Times New Roman" w:cs="Times New Roman"/>
+          <w:lang w:val="en-GB"/>
+        </w:rPr>
+        <w:t>BaSTA</w:t>
+      </w:r>
+      <w:proofErr w:type="spellEnd"/>
+      <w:r>
+        <w:rPr>
+          <w:rFonts w:ascii="Times New Roman" w:hAnsi="Times New Roman" w:cs="Times New Roman"/>
+          <w:lang w:val="en-GB"/>
+        </w:rPr>
+        <w:t xml:space="preserve"> age estimate because they are </w:t>
+      </w:r>
+      <w:proofErr w:type="spellStart"/>
+      <w:r>
+        <w:rPr>
+          <w:rFonts w:ascii="Times New Roman" w:hAnsi="Times New Roman" w:cs="Times New Roman"/>
+          <w:lang w:val="en-GB"/>
+        </w:rPr>
+        <w:t>centered</w:t>
+      </w:r>
+      <w:proofErr w:type="spellEnd"/>
+      <w:r>
+        <w:rPr>
+          <w:rFonts w:ascii="Times New Roman" w:hAnsi="Times New Roman" w:cs="Times New Roman"/>
+          <w:lang w:val="en-GB"/>
+        </w:rPr>
+        <w:t xml:space="preserve"> for each individual (i.e., the absolute age is irrelevant). Panels B and E show the between-individual trend of the ‘age at first breeding’ (i.e., selective appearance), and panels C and F show the between-individual trend of the ‘age at last breeding’ (i.e., selective disappearance). Yellow trends and grey ribbons visualize the 95% CI of the model predictions when using the mean age estimate provided by </w:t>
+      </w:r>
+      <w:proofErr w:type="spellStart"/>
+      <w:r>
+        <w:rPr>
+          <w:rFonts w:ascii="Times New Roman" w:hAnsi="Times New Roman" w:cs="Times New Roman"/>
+          <w:lang w:val="en-GB"/>
+        </w:rPr>
+        <w:t>BaSTA</w:t>
+      </w:r>
+      <w:proofErr w:type="spellEnd"/>
+      <w:r>
+        <w:rPr>
+          <w:rFonts w:ascii="Times New Roman" w:hAnsi="Times New Roman" w:cs="Times New Roman"/>
+          <w:lang w:val="en-GB"/>
+        </w:rPr>
+        <w:t xml:space="preserve"> (i.e., the effect sizes of the ‘egg volume’ and ‘lay date’ models shown in Fig. 3).</w:t>
       </w:r>
       <w:r>
         <w:rPr>
@@ -1731,7 +1811,23 @@
           <w:rFonts w:ascii="Times New Roman" w:hAnsi="Times New Roman" w:cs="Times New Roman"/>
           <w:lang w:val="en-GB"/>
         </w:rPr>
-        <w:t xml:space="preserve">Commented RMarkdown vignette detailing the analytical steps needed to reproduce all our models and results. Click here to view on your internet browser: </w:t>
+        <w:t xml:space="preserve">Commented </w:t>
+      </w:r>
+      <w:proofErr w:type="spellStart"/>
+      <w:r>
+        <w:rPr>
+          <w:rFonts w:ascii="Times New Roman" w:hAnsi="Times New Roman" w:cs="Times New Roman"/>
+          <w:lang w:val="en-GB"/>
+        </w:rPr>
+        <w:t>RMarkdown</w:t>
+      </w:r>
+      <w:proofErr w:type="spellEnd"/>
+      <w:r>
+        <w:rPr>
+          <w:rFonts w:ascii="Times New Roman" w:hAnsi="Times New Roman" w:cs="Times New Roman"/>
+          <w:lang w:val="en-GB"/>
+        </w:rPr>
+        <w:t xml:space="preserve"> vignette detailing the analytical steps needed to reproduce all our models and results. Click here to view on your internet browser: </w:t>
       </w:r>
     </w:p>
     <w:p>
@@ -1740,19 +1836,51 @@
         <w:jc w:val="both"/>
         <w:rPr>
           <w:rFonts w:ascii="Times New Roman" w:hAnsi="Times New Roman" w:cs="Times New Roman"/>
-          <w:lang w:val="en-GB"/>
-        </w:rPr>
-      </w:pPr>
-      <w:hyperlink r:id="rId21" w:anchor="data-import-and-wrangle" w:history="1">
-        <w:r>
-          <w:rPr>
-            <w:rStyle w:val="Hyperlink"/>
-            <w:rFonts w:ascii="Times New Roman" w:hAnsi="Times New Roman" w:cs="Times New Roman"/>
-            <w:lang w:val="en-GB"/>
-          </w:rPr>
-          <w:t>https://raw.githack.com/leberhartphillips/snowy_plover_eggs/main/Seasonal--and-age-related-egg-size-variation-in-a-long-lived-polyandrous-shorebird.html#data-import-and-wrangle</w:t>
-        </w:r>
-      </w:hyperlink>
+        </w:rPr>
+      </w:pPr>
+      <w:r>
+        <w:rPr>
+          <w:rFonts w:ascii="Times New Roman" w:hAnsi="Times New Roman" w:cs="Times New Roman"/>
+        </w:rPr>
+        <w:fldChar w:fldCharType="begin"/>
+      </w:r>
+      <w:r>
+        <w:rPr>
+          <w:rFonts w:ascii="Times New Roman" w:hAnsi="Times New Roman" w:cs="Times New Roman"/>
+        </w:rPr>
+        <w:instrText xml:space="preserve"> HYPERLINK "</w:instrText>
+      </w:r>
+      <w:r>
+        <w:rPr>
+          <w:rFonts w:ascii="Times New Roman" w:hAnsi="Times New Roman" w:cs="Times New Roman"/>
+        </w:rPr>
+        <w:instrText>https://raw.githack.com/leberhartphillips/snowy_plover_eggs/main/Rmd/Supplementary_File_1/Supplementary_File_1.html</w:instrText>
+      </w:r>
+      <w:r>
+        <w:rPr>
+          <w:rFonts w:ascii="Times New Roman" w:hAnsi="Times New Roman" w:cs="Times New Roman"/>
+        </w:rPr>
+        <w:instrText xml:space="preserve">" </w:instrText>
+      </w:r>
+      <w:r>
+        <w:rPr>
+          <w:rFonts w:ascii="Times New Roman" w:hAnsi="Times New Roman" w:cs="Times New Roman"/>
+        </w:rPr>
+        <w:fldChar w:fldCharType="separate"/>
+      </w:r>
+      <w:r>
+        <w:rPr>
+          <w:rStyle w:val="Hyperlink"/>
+          <w:rFonts w:ascii="Times New Roman" w:hAnsi="Times New Roman" w:cs="Times New Roman"/>
+        </w:rPr>
+        <w:t>https://raw.githack.com/leberhartphillips/snowy_plover_eggs/main/Rmd/Supplementary_File_1/Supplementary_File_1.html</w:t>
+      </w:r>
+      <w:r>
+        <w:rPr>
+          <w:rFonts w:ascii="Times New Roman" w:hAnsi="Times New Roman" w:cs="Times New Roman"/>
+        </w:rPr>
+        <w:fldChar w:fldCharType="end"/>
+      </w:r>
     </w:p>
     <w:p>
       <w:pPr>
@@ -1802,7 +1930,23 @@
           <w:rFonts w:ascii="Times New Roman" w:hAnsi="Times New Roman" w:cs="Times New Roman"/>
           <w:lang w:val="en-GB"/>
         </w:rPr>
-        <w:t xml:space="preserve">To explain how mortality risk is associated with age, we compared four commonly used survival functions: exponential, Gompertz, logistic, and Weibull models. The exponential function keeps survival constant across age </w:t>
+        <w:t xml:space="preserve">To explain how mortality risk is associated with age, we compared four commonly used survival functions: exponential, </w:t>
+      </w:r>
+      <w:proofErr w:type="spellStart"/>
+      <w:r>
+        <w:rPr>
+          <w:rFonts w:ascii="Times New Roman" w:hAnsi="Times New Roman" w:cs="Times New Roman"/>
+          <w:lang w:val="en-GB"/>
+        </w:rPr>
+        <w:t>Gompertz</w:t>
+      </w:r>
+      <w:proofErr w:type="spellEnd"/>
+      <w:r>
+        <w:rPr>
+          <w:rFonts w:ascii="Times New Roman" w:hAnsi="Times New Roman" w:cs="Times New Roman"/>
+          <w:lang w:val="en-GB"/>
+        </w:rPr>
+        <w:t xml:space="preserve">, logistic, and Weibull models. The exponential function keeps survival constant across age </w:t>
       </w:r>
       <w:r>
         <w:rPr>
@@ -1861,7 +2005,23 @@
           <w:rFonts w:ascii="Times New Roman" w:hAnsi="Times New Roman" w:cs="Times New Roman"/>
           <w:lang w:val="en-GB"/>
         </w:rPr>
-        <w:t xml:space="preserve">, whereas the other functions allow for age-dependent variation in survival: the Gompertz model is an exponential function in which age-specific mortality is scaled by baseline mortality </w:t>
+        <w:t xml:space="preserve">, whereas the other functions allow for age-dependent variation in survival: the </w:t>
+      </w:r>
+      <w:proofErr w:type="spellStart"/>
+      <w:r>
+        <w:rPr>
+          <w:rFonts w:ascii="Times New Roman" w:hAnsi="Times New Roman" w:cs="Times New Roman"/>
+          <w:lang w:val="en-GB"/>
+        </w:rPr>
+        <w:t>Gompertz</w:t>
+      </w:r>
+      <w:proofErr w:type="spellEnd"/>
+      <w:r>
+        <w:rPr>
+          <w:rFonts w:ascii="Times New Roman" w:hAnsi="Times New Roman" w:cs="Times New Roman"/>
+          <w:lang w:val="en-GB"/>
+        </w:rPr>
+        <w:t xml:space="preserve"> model is an exponential function in which age-specific mortality is scaled by baseline mortality </w:t>
       </w:r>
       <w:r>
         <w:rPr>
@@ -1889,7 +2049,23 @@
           <w:rFonts w:ascii="Times New Roman" w:hAnsi="Times New Roman" w:cs="Times New Roman"/>
           <w:lang w:val="en-GB"/>
         </w:rPr>
-        <w:t>(Gompertz, 1812; Pletcher, 1999)</w:t>
+        <w:t>(</w:t>
+      </w:r>
+      <w:proofErr w:type="spellStart"/>
+      <w:r>
+        <w:rPr>
+          <w:rFonts w:ascii="Times New Roman" w:hAnsi="Times New Roman" w:cs="Times New Roman"/>
+          <w:lang w:val="en-GB"/>
+        </w:rPr>
+        <w:t>Gompertz</w:t>
+      </w:r>
+      <w:proofErr w:type="spellEnd"/>
+      <w:r>
+        <w:rPr>
+          <w:rFonts w:ascii="Times New Roman" w:hAnsi="Times New Roman" w:cs="Times New Roman"/>
+          <w:lang w:val="en-GB"/>
+        </w:rPr>
+        <w:t>, 1812; Pletcher, 1999)</w:t>
       </w:r>
       <w:r>
         <w:rPr>
@@ -1961,7 +2137,55 @@
           <w:rFonts w:ascii="Times New Roman" w:hAnsi="Times New Roman" w:cs="Times New Roman"/>
           <w:lang w:val="en-GB"/>
         </w:rPr>
-        <w:t>. In addition to the stand-alone versions of these functions, we considered two alternative forms of the Gompertz, logistic, and Weibull functions – “Makeham” and “bathtub” shapes. The Makeham shape constrains the survival function to converge to a constant, rather than zero, as age increases</w:t>
+        <w:t xml:space="preserve">. In addition to the stand-alone versions of these functions, we considered two alternative forms of the </w:t>
+      </w:r>
+      <w:proofErr w:type="spellStart"/>
+      <w:r>
+        <w:rPr>
+          <w:rFonts w:ascii="Times New Roman" w:hAnsi="Times New Roman" w:cs="Times New Roman"/>
+          <w:lang w:val="en-GB"/>
+        </w:rPr>
+        <w:t>Gompertz</w:t>
+      </w:r>
+      <w:proofErr w:type="spellEnd"/>
+      <w:r>
+        <w:rPr>
+          <w:rFonts w:ascii="Times New Roman" w:hAnsi="Times New Roman" w:cs="Times New Roman"/>
+          <w:lang w:val="en-GB"/>
+        </w:rPr>
+        <w:t>, logistic, and Weibull functions – “</w:t>
+      </w:r>
+      <w:proofErr w:type="spellStart"/>
+      <w:r>
+        <w:rPr>
+          <w:rFonts w:ascii="Times New Roman" w:hAnsi="Times New Roman" w:cs="Times New Roman"/>
+          <w:lang w:val="en-GB"/>
+        </w:rPr>
+        <w:t>Makeham</w:t>
+      </w:r>
+      <w:proofErr w:type="spellEnd"/>
+      <w:r>
+        <w:rPr>
+          <w:rFonts w:ascii="Times New Roman" w:hAnsi="Times New Roman" w:cs="Times New Roman"/>
+          <w:lang w:val="en-GB"/>
+        </w:rPr>
+        <w:t xml:space="preserve">” and “bathtub” shapes. The </w:t>
+      </w:r>
+      <w:proofErr w:type="spellStart"/>
+      <w:r>
+        <w:rPr>
+          <w:rFonts w:ascii="Times New Roman" w:hAnsi="Times New Roman" w:cs="Times New Roman"/>
+          <w:lang w:val="en-GB"/>
+        </w:rPr>
+        <w:t>Makeham</w:t>
+      </w:r>
+      <w:proofErr w:type="spellEnd"/>
+      <w:r>
+        <w:rPr>
+          <w:rFonts w:ascii="Times New Roman" w:hAnsi="Times New Roman" w:cs="Times New Roman"/>
+          <w:lang w:val="en-GB"/>
+        </w:rPr>
+        <w:t xml:space="preserve"> shape constrains the survival function to converge to a constant, rather than zero, as age increases</w:t>
       </w:r>
       <w:r>
         <w:rPr>
@@ -2073,7 +2297,23 @@
           <w:rFonts w:ascii="Times New Roman" w:hAnsi="Times New Roman" w:cs="Times New Roman"/>
           <w:lang w:val="en-GB"/>
         </w:rPr>
-        <w:t>We used four parallel simulations to run the Markov chain Monte Carlo (MCMC) optimization procedure in BaSTA with 800,000 iterations, a 100,000 burn-in period, and a thinning interval of 2000 to minimize serial autocorrelation in the chain (see Fig. S1 for simulation diagnostics). We ranked the survival models according to their deviance information criterion (</w:t>
+        <w:t xml:space="preserve">We used four parallel simulations to run the Markov chain Monte Carlo (MCMC) optimization procedure in </w:t>
+      </w:r>
+      <w:proofErr w:type="spellStart"/>
+      <w:r>
+        <w:rPr>
+          <w:rFonts w:ascii="Times New Roman" w:hAnsi="Times New Roman" w:cs="Times New Roman"/>
+          <w:lang w:val="en-GB"/>
+        </w:rPr>
+        <w:t>BaSTA</w:t>
+      </w:r>
+      <w:proofErr w:type="spellEnd"/>
+      <w:r>
+        <w:rPr>
+          <w:rFonts w:ascii="Times New Roman" w:hAnsi="Times New Roman" w:cs="Times New Roman"/>
+          <w:lang w:val="en-GB"/>
+        </w:rPr>
+        <w:t xml:space="preserve"> with 800,000 iterations, a 100,000 burn-in period, and a thinning interval of 2000 to minimize serial autocorrelation in the chain (see Fig. S1 for simulation diagnostics). We ranked the survival models according to their deviance information criterion (</w:t>
       </w:r>
       <w:r>
         <w:rPr>
@@ -2133,7 +2373,23 @@
           <w:rFonts w:ascii="Times New Roman" w:hAnsi="Times New Roman" w:cs="Times New Roman"/>
           <w:lang w:val="en-GB"/>
         </w:rPr>
-        <w:t xml:space="preserve">(Spiegelhalter </w:t>
+        <w:t>(</w:t>
+      </w:r>
+      <w:proofErr w:type="spellStart"/>
+      <w:r>
+        <w:rPr>
+          <w:rFonts w:ascii="Times New Roman" w:hAnsi="Times New Roman" w:cs="Times New Roman"/>
+          <w:lang w:val="en-GB"/>
+        </w:rPr>
+        <w:t>Spiegelhalter</w:t>
+      </w:r>
+      <w:proofErr w:type="spellEnd"/>
+      <w:r>
+        <w:rPr>
+          <w:rFonts w:ascii="Times New Roman" w:hAnsi="Times New Roman" w:cs="Times New Roman"/>
+          <w:lang w:val="en-GB"/>
+        </w:rPr>
+        <w:t xml:space="preserve"> </w:t>
       </w:r>
       <w:r>
         <w:rPr>
@@ -2238,7 +2494,23 @@
           <w:rFonts w:ascii="Times New Roman" w:hAnsi="Times New Roman" w:cs="Times New Roman"/>
           <w:lang w:val="en-GB"/>
         </w:rPr>
-        <w:t xml:space="preserve">(Blomqvist </w:t>
+        <w:t>(</w:t>
+      </w:r>
+      <w:proofErr w:type="spellStart"/>
+      <w:r>
+        <w:rPr>
+          <w:rFonts w:ascii="Times New Roman" w:hAnsi="Times New Roman" w:cs="Times New Roman"/>
+          <w:lang w:val="en-GB"/>
+        </w:rPr>
+        <w:t>Blomqvist</w:t>
+      </w:r>
+      <w:proofErr w:type="spellEnd"/>
+      <w:r>
+        <w:rPr>
+          <w:rFonts w:ascii="Times New Roman" w:hAnsi="Times New Roman" w:cs="Times New Roman"/>
+          <w:lang w:val="en-GB"/>
+        </w:rPr>
+        <w:t xml:space="preserve"> </w:t>
       </w:r>
       <w:r>
         <w:rPr>
@@ -2268,7 +2540,23 @@
           <w:rFonts w:ascii="Times New Roman" w:hAnsi="Times New Roman" w:cs="Times New Roman"/>
           <w:lang w:val="en-GB"/>
         </w:rPr>
-        <w:t>. To link egg size variation to potential fitness consequences of subsequent offspring we evaluated the predicted positive relationship between egg volume and chick weight using the egg dataset described above but reduced observations to the nest level and filtered to only include nests that had chicks measured within one day of hatching, resulting in 456 nests from 276 females. As it was unclear which chick came from which egg, each datum represented the nest-level average of chick weights and egg volumes. We included random intercepts for mother identity and year, and assumed a Gaussian error distribution of egg volume.</w:t>
+        <w:t xml:space="preserve">. To link egg size variation to potential fitness consequences of subsequent offspring we evaluated the predicted positive relationship between egg volume and chick weight using the egg dataset described above but reduced observations to the nest level and filtered to only include nests that had chicks measured within one day of hatching, resulting in 456 nests from 276 females. As it was unclear which chick came from which egg, each datum represented the nest-level average of chick weights and egg volumes. We included random intercepts for mother identity and </w:t>
+      </w:r>
+      <w:proofErr w:type="gramStart"/>
+      <w:r>
+        <w:rPr>
+          <w:rFonts w:ascii="Times New Roman" w:hAnsi="Times New Roman" w:cs="Times New Roman"/>
+          <w:lang w:val="en-GB"/>
+        </w:rPr>
+        <w:t>year, and</w:t>
+      </w:r>
+      <w:proofErr w:type="gramEnd"/>
+      <w:r>
+        <w:rPr>
+          <w:rFonts w:ascii="Times New Roman" w:hAnsi="Times New Roman" w:cs="Times New Roman"/>
+          <w:lang w:val="en-GB"/>
+        </w:rPr>
+        <w:t xml:space="preserve"> assumed a Gaussian error distribution of egg volume.</w:t>
       </w:r>
       <w:r>
         <w:rPr>
@@ -2745,6 +3033,30 @@
     <w:unhideWhenUsed/>
     <w:rsid w:val="003E49CF"/>
   </w:style>
+  <w:style w:type="character" w:styleId="UnresolvedMention">
+    <w:name w:val="Unresolved Mention"/>
+    <w:basedOn w:val="DefaultParagraphFont"/>
+    <w:uiPriority w:val="99"/>
+    <w:semiHidden/>
+    <w:unhideWhenUsed/>
+    <w:rsid w:val="00863636"/>
+    <w:rPr>
+      <w:color w:val="605E5C"/>
+      <w:shd w:val="clear" w:color="auto" w:fill="E1DFDD"/>
+    </w:rPr>
+  </w:style>
+  <w:style w:type="character" w:styleId="FollowedHyperlink">
+    <w:name w:val="FollowedHyperlink"/>
+    <w:basedOn w:val="DefaultParagraphFont"/>
+    <w:uiPriority w:val="99"/>
+    <w:semiHidden/>
+    <w:unhideWhenUsed/>
+    <w:rsid w:val="00863636"/>
+    <w:rPr>
+      <w:color w:val="954F72" w:themeColor="followedHyperlink"/>
+      <w:u w:val="single"/>
+    </w:rPr>
+  </w:style>
 </w:styles>
 </file>
 

</xml_diff>